<commit_message>
changes on git in practice file
</commit_message>
<xml_diff>
--- a/Git-Git in practice.docx
+++ b/Git-Git in practice.docx
@@ -12,7 +12,7 @@
       <w:sdtContent>
         <w:p>
           <w:pPr>
-            <w:pStyle w:val="ContentsHeading"/>
+            <w:pStyle w:val="TOAHeading"/>
             <w:bidi w:val="0"/>
             <w:spacing w:before="240" w:after="120"/>
             <w:jc w:val="left"/>
@@ -1710,32 +1710,11 @@
           <w:szCs w:val="26"/>
         </w:rPr>
         <w:tab/>
-        <w:t xml:space="preserve">Lệnh git config để thiết lập username và email, ở các level là system, global </w:t>
-      </w:r>
-      <w:r>
-        <w:rPr>
-          <w:sz w:val="26"/>
-          <w:szCs w:val="26"/>
-        </w:rPr>
-        <w:t xml:space="preserve">(cho </w:t>
+        <w:t xml:space="preserve">Lệnh git config để thiết lập username và email, ở các level là system, global (cho </w:t>
         <w:tab/>
         <w:t xml:space="preserve">tất cả </w:t>
         <w:tab/>
-        <w:t xml:space="preserve">các commit) </w:t>
-      </w:r>
-      <w:r>
-        <w:rPr>
-          <w:sz w:val="26"/>
-          <w:szCs w:val="26"/>
-        </w:rPr>
-        <w:t xml:space="preserve"> và local </w:t>
-      </w:r>
-      <w:r>
-        <w:rPr>
-          <w:sz w:val="26"/>
-          <w:szCs w:val="26"/>
-        </w:rPr>
-        <w:t>(cho repo hiện tại - đây là default)</w:t>
+        <w:t>các commit)  và local (cho repo hiện tại - đây là default)</w:t>
       </w:r>
     </w:p>
     <w:p>
@@ -1839,12 +1818,6 @@
         </w:rPr>
         <w:tab/>
         <w:tab/>
-      </w:r>
-      <w:r>
-        <w:rPr>
-          <w:sz w:val="26"/>
-          <w:szCs w:val="26"/>
-        </w:rPr>
         <w:t xml:space="preserve">(Trên Windows: </w:t>
       </w:r>
       <w:r>
@@ -1873,10 +1846,6 @@
         </w:rPr>
       </w:pPr>
       <w:r>
-        <w:rPr>
-          <w:sz w:val="26"/>
-          <w:szCs w:val="26"/>
-        </w:rPr>
         <w:drawing>
           <wp:anchor behindDoc="0" distT="0" distB="0" distL="0" distR="0" simplePos="0" locked="0" layoutInCell="0" allowOverlap="1" relativeHeight="8">
             <wp:simplePos x="0" y="0"/>
@@ -2054,13 +2023,6 @@
         </w:rPr>
       </w:pPr>
       <w:r>
-        <w:rPr>
-          <w:rFonts w:eastAsia="Noto Sans CJK SC" w:cs="Lohit Devanagari"/>
-          <w:b/>
-          <w:bCs/>
-          <w:sz w:val="26"/>
-          <w:szCs w:val="26"/>
-        </w:rPr>
         <w:drawing>
           <wp:anchor behindDoc="0" distT="0" distB="0" distL="0" distR="0" simplePos="0" locked="0" layoutInCell="0" allowOverlap="1" relativeHeight="9">
             <wp:simplePos x="0" y="0"/>
@@ -2277,15 +2239,7 @@
         </w:rPr>
         <w:t xml:space="preserve">Chỗ này ko hiểu sao thay đổi user.name trong local scope lại ko ảnh hưởng đến global scope </w:t>
         <w:tab/>
-        <w:t xml:space="preserve">theo quy tắc Local &gt; Global &gt; System. </w:t>
-      </w:r>
-      <w:r>
-        <w:rPr>
-          <w:color w:val="C9211E"/>
-          <w:sz w:val="26"/>
-          <w:szCs w:val="26"/>
-        </w:rPr>
-        <w:t xml:space="preserve">(Nhờ Khánh tìm hiểu thêm: </w:t>
+        <w:t xml:space="preserve">theo quy tắc Local &gt; Global &gt; System. (Nhờ Khánh tìm hiểu thêm: </w:t>
         <w:tab/>
       </w:r>
       <w:r>
@@ -2432,12 +2386,6 @@
         </w:rPr>
         <w:tab/>
         <w:tab/>
-      </w:r>
-      <w:r>
-        <w:rPr>
-          <w:sz w:val="26"/>
-          <w:szCs w:val="26"/>
-        </w:rPr>
         <w:t xml:space="preserve">+Dùng khi cần copy từ 1 repo </w:t>
       </w:r>
     </w:p>
@@ -2504,12 +2452,6 @@
         </w:rPr>
         <w:tab/>
         <w:tab/>
-      </w:r>
-      <w:r>
-        <w:rPr>
-          <w:sz w:val="26"/>
-          <w:szCs w:val="26"/>
-        </w:rPr>
         <w:t xml:space="preserve">+Được tạo từ máy local </w:t>
       </w:r>
     </w:p>
@@ -2552,12 +2494,6 @@
         </w:rPr>
         <w:tab/>
         <w:tab/>
-      </w:r>
-      <w:r>
-        <w:rPr>
-          <w:sz w:val="26"/>
-          <w:szCs w:val="26"/>
-        </w:rPr>
         <w:t xml:space="preserve">+Thường người ta dùng lệnh này khi muốn tạo repo rỗng trên 1 hosted Git service </w:t>
         <w:tab/>
         <w:tab/>
@@ -2909,19 +2845,20 @@
         </w:tblCellMar>
       </w:tblPr>
       <w:tblGrid>
-        <w:gridCol w:w="4215"/>
+        <w:gridCol w:w="4214"/>
         <w:gridCol w:w="4986"/>
       </w:tblGrid>
       <w:tr>
         <w:trPr/>
         <w:tc>
           <w:tcPr>
-            <w:tcW w:w="4215" w:type="dxa"/>
+            <w:tcW w:w="4214" w:type="dxa"/>
             <w:tcBorders/>
           </w:tcPr>
           <w:p>
             <w:pPr>
               <w:pStyle w:val="TableContents"/>
+              <w:widowControl w:val="false"/>
               <w:bidi w:val="0"/>
               <w:jc w:val="center"/>
               <w:rPr>
@@ -2947,6 +2884,7 @@
           <w:p>
             <w:pPr>
               <w:pStyle w:val="TableContents"/>
+              <w:widowControl w:val="false"/>
               <w:bidi w:val="0"/>
               <w:jc w:val="center"/>
               <w:rPr>
@@ -2970,12 +2908,13 @@
         <w:trPr/>
         <w:tc>
           <w:tcPr>
-            <w:tcW w:w="4215" w:type="dxa"/>
+            <w:tcW w:w="4214" w:type="dxa"/>
             <w:tcBorders/>
           </w:tcPr>
           <w:p>
             <w:pPr>
               <w:pStyle w:val="TableContents"/>
+              <w:widowControl w:val="false"/>
               <w:bidi w:val="0"/>
               <w:jc w:val="left"/>
               <w:rPr>
@@ -3001,6 +2940,7 @@
           <w:p>
             <w:pPr>
               <w:pStyle w:val="TableContents"/>
+              <w:widowControl w:val="false"/>
               <w:bidi w:val="0"/>
               <w:jc w:val="left"/>
               <w:rPr>
@@ -3020,6 +2960,7 @@
           <w:p>
             <w:pPr>
               <w:pStyle w:val="TableContents"/>
+              <w:widowControl w:val="false"/>
               <w:bidi w:val="0"/>
               <w:jc w:val="left"/>
               <w:rPr>
@@ -3039,6 +2980,7 @@
           <w:p>
             <w:pPr>
               <w:pStyle w:val="TableContents"/>
+              <w:widowControl w:val="false"/>
               <w:bidi w:val="0"/>
               <w:jc w:val="left"/>
               <w:rPr>
@@ -3061,12 +3003,13 @@
         <w:trPr/>
         <w:tc>
           <w:tcPr>
-            <w:tcW w:w="4215" w:type="dxa"/>
+            <w:tcW w:w="4214" w:type="dxa"/>
             <w:tcBorders/>
           </w:tcPr>
           <w:p>
             <w:pPr>
               <w:pStyle w:val="TableContents"/>
+              <w:widowControl w:val="false"/>
               <w:bidi w:val="0"/>
               <w:jc w:val="left"/>
               <w:rPr>
@@ -3092,6 +3035,7 @@
           <w:p>
             <w:pPr>
               <w:pStyle w:val="TableContents"/>
+              <w:widowControl w:val="false"/>
               <w:bidi w:val="0"/>
               <w:jc w:val="left"/>
               <w:rPr>
@@ -3111,6 +3055,7 @@
           <w:p>
             <w:pPr>
               <w:pStyle w:val="TableContents"/>
+              <w:widowControl w:val="false"/>
               <w:bidi w:val="0"/>
               <w:jc w:val="left"/>
               <w:rPr>
@@ -3130,6 +3075,7 @@
           <w:p>
             <w:pPr>
               <w:pStyle w:val="TableContents"/>
+              <w:widowControl w:val="false"/>
               <w:bidi w:val="0"/>
               <w:jc w:val="left"/>
               <w:rPr>
@@ -3149,6 +3095,7 @@
           <w:p>
             <w:pPr>
               <w:pStyle w:val="TableContents"/>
+              <w:widowControl w:val="false"/>
               <w:bidi w:val="0"/>
               <w:jc w:val="left"/>
               <w:rPr>
@@ -3171,12 +3118,13 @@
         <w:trPr/>
         <w:tc>
           <w:tcPr>
-            <w:tcW w:w="4215" w:type="dxa"/>
+            <w:tcW w:w="4214" w:type="dxa"/>
             <w:tcBorders/>
           </w:tcPr>
           <w:p>
             <w:pPr>
               <w:pStyle w:val="TableContents"/>
+              <w:widowControl w:val="false"/>
               <w:bidi w:val="0"/>
               <w:jc w:val="left"/>
               <w:rPr>
@@ -3202,6 +3150,7 @@
           <w:p>
             <w:pPr>
               <w:pStyle w:val="TableContents"/>
+              <w:widowControl w:val="false"/>
               <w:bidi w:val="0"/>
               <w:jc w:val="left"/>
               <w:rPr>
@@ -3221,6 +3170,7 @@
           <w:p>
             <w:pPr>
               <w:pStyle w:val="TableContents"/>
+              <w:widowControl w:val="false"/>
               <w:bidi w:val="0"/>
               <w:jc w:val="left"/>
               <w:rPr>
@@ -3240,6 +3190,7 @@
           <w:p>
             <w:pPr>
               <w:pStyle w:val="TableContents"/>
+              <w:widowControl w:val="false"/>
               <w:bidi w:val="0"/>
               <w:jc w:val="left"/>
               <w:rPr>
@@ -3259,6 +3210,7 @@
           <w:p>
             <w:pPr>
               <w:pStyle w:val="TableContents"/>
+              <w:widowControl w:val="false"/>
               <w:bidi w:val="0"/>
               <w:jc w:val="left"/>
               <w:rPr>
@@ -3281,12 +3233,13 @@
         <w:trPr/>
         <w:tc>
           <w:tcPr>
-            <w:tcW w:w="4215" w:type="dxa"/>
+            <w:tcW w:w="4214" w:type="dxa"/>
             <w:tcBorders/>
           </w:tcPr>
           <w:p>
             <w:pPr>
               <w:pStyle w:val="TableContents"/>
+              <w:widowControl w:val="false"/>
               <w:bidi w:val="0"/>
               <w:jc w:val="left"/>
               <w:rPr>
@@ -3306,6 +3259,7 @@
           <w:p>
             <w:pPr>
               <w:pStyle w:val="TableContents"/>
+              <w:widowControl w:val="false"/>
               <w:bidi w:val="0"/>
               <w:jc w:val="left"/>
               <w:rPr>
@@ -3332,6 +3286,7 @@
           <w:p>
             <w:pPr>
               <w:pStyle w:val="TableContents"/>
+              <w:widowControl w:val="false"/>
               <w:bidi w:val="0"/>
               <w:jc w:val="left"/>
               <w:rPr>
@@ -3351,6 +3306,7 @@
           <w:p>
             <w:pPr>
               <w:pStyle w:val="TableContents"/>
+              <w:widowControl w:val="false"/>
               <w:bidi w:val="0"/>
               <w:jc w:val="left"/>
               <w:rPr>
@@ -3370,6 +3326,7 @@
           <w:p>
             <w:pPr>
               <w:pStyle w:val="TableContents"/>
+              <w:widowControl w:val="false"/>
               <w:bidi w:val="0"/>
               <w:jc w:val="left"/>
               <w:rPr>
@@ -3389,6 +3346,7 @@
           <w:p>
             <w:pPr>
               <w:pStyle w:val="TableContents"/>
+              <w:widowControl w:val="false"/>
               <w:bidi w:val="0"/>
               <w:jc w:val="left"/>
               <w:rPr>
@@ -3408,6 +3366,7 @@
           <w:p>
             <w:pPr>
               <w:pStyle w:val="TableContents"/>
+              <w:widowControl w:val="false"/>
               <w:bidi w:val="0"/>
               <w:jc w:val="left"/>
               <w:rPr>
@@ -3430,12 +3389,13 @@
         <w:trPr/>
         <w:tc>
           <w:tcPr>
-            <w:tcW w:w="4215" w:type="dxa"/>
+            <w:tcW w:w="4214" w:type="dxa"/>
             <w:tcBorders/>
           </w:tcPr>
           <w:p>
             <w:pPr>
               <w:pStyle w:val="TableContents"/>
+              <w:widowControl w:val="false"/>
               <w:bidi w:val="0"/>
               <w:jc w:val="left"/>
               <w:rPr>
@@ -3461,6 +3421,7 @@
           <w:p>
             <w:pPr>
               <w:pStyle w:val="TableContents"/>
+              <w:widowControl w:val="false"/>
               <w:bidi w:val="0"/>
               <w:jc w:val="left"/>
               <w:rPr/>
@@ -4027,14 +3988,7 @@
           <w:szCs w:val="26"/>
         </w:rPr>
         <w:tab/>
-        <w:t>+making commit</w:t>
-      </w:r>
-      <w:r>
-        <w:rPr>
-          <w:sz w:val="26"/>
-          <w:szCs w:val="26"/>
-        </w:rPr>
-        <w:t>t</w:t>
+        <w:t>+making committ</w:t>
       </w:r>
     </w:p>
     <w:p>
@@ -4356,10 +4310,6 @@
         </w:rPr>
       </w:pPr>
       <w:r>
-        <w:rPr>
-          <w:sz w:val="26"/>
-          <w:szCs w:val="26"/>
-        </w:rPr>
         <w:drawing>
           <wp:anchor behindDoc="0" distT="0" distB="0" distL="0" distR="0" simplePos="0" locked="0" layoutInCell="0" allowOverlap="1" relativeHeight="2">
             <wp:simplePos x="0" y="0"/>
@@ -5388,12 +5338,6 @@
           <w:szCs w:val="26"/>
         </w:rPr>
         <w:tab/>
-      </w:r>
-      <w:r>
-        <w:rPr>
-          <w:sz w:val="26"/>
-          <w:szCs w:val="26"/>
-        </w:rPr>
         <w:t>+git commit –amend: cho phép thay đổi commit gần nhất</w:t>
       </w:r>
     </w:p>
@@ -6498,7 +6442,9 @@
         <w:tab/>
         <w:t xml:space="preserve">branch, ví dụ khi bắt đầu fix bug. Khi bắt đầu tạo 1 feature mới, ta cũng có thể </w:t>
         <w:tab/>
-        <w:t>dùng branch</w:t>
+        <w:t xml:space="preserve">dùng </w:t>
+        <w:tab/>
+        <w:t>branch</w:t>
       </w:r>
     </w:p>
     <w:p>
@@ -6601,6 +6547,26 @@
         </w:rPr>
         <w:tab/>
         <w:t>-Chú ý: git branch branch_name = git branch branch_name current_branch</w:t>
+      </w:r>
+    </w:p>
+    <w:p>
+      <w:pPr>
+        <w:pStyle w:val="Normal"/>
+        <w:bidi w:val="0"/>
+        <w:jc w:val="left"/>
+        <w:rPr>
+          <w:rFonts w:ascii="Liberation Serif" w:hAnsi="Liberation Serif"/>
+          <w:sz w:val="26"/>
+          <w:szCs w:val="26"/>
+        </w:rPr>
+      </w:pPr>
+      <w:r>
+        <w:rPr>
+          <w:sz w:val="26"/>
+          <w:szCs w:val="26"/>
+        </w:rPr>
+        <w:tab/>
+        <w:t>-Xóa 1 branch: git branch -d &lt;branch_name&gt;</w:t>
       </w:r>
     </w:p>
     <w:p>
@@ -6722,28 +6688,7 @@
           <w:szCs w:val="26"/>
         </w:rPr>
         <w:tab/>
-        <w:t xml:space="preserve">-Git diff dùng để track sự khác biệt giữa 2 input </w:t>
-      </w:r>
-      <w:r>
-        <w:rPr>
-          <w:sz w:val="26"/>
-          <w:szCs w:val="26"/>
-        </w:rPr>
-        <w:t>(</w:t>
-      </w:r>
-      <w:r>
-        <w:rPr>
-          <w:sz w:val="26"/>
-          <w:szCs w:val="26"/>
-        </w:rPr>
-        <w:t>file, commit, branch, …</w:t>
-      </w:r>
-      <w:r>
-        <w:rPr>
-          <w:sz w:val="26"/>
-          <w:szCs w:val="26"/>
-        </w:rPr>
-        <w:t>)</w:t>
+        <w:t>-Git diff dùng để track sự khác biệt giữa 2 input (file, commit, branch, …)</w:t>
       </w:r>
     </w:p>
     <w:p>
@@ -7695,10 +7640,6 @@
         </w:rPr>
       </w:pPr>
       <w:r>
-        <w:rPr>
-          <w:sz w:val="26"/>
-          <w:szCs w:val="26"/>
-        </w:rPr>
         <w:drawing>
           <wp:anchor behindDoc="0" distT="0" distB="0" distL="0" distR="0" simplePos="0" locked="0" layoutInCell="0" allowOverlap="1" relativeHeight="3">
             <wp:simplePos x="0" y="0"/>
@@ -8431,10 +8372,6 @@
         </w:rPr>
       </w:pPr>
       <w:r>
-        <w:rPr>
-          <w:sz w:val="26"/>
-          <w:szCs w:val="26"/>
-        </w:rPr>
         <w:drawing>
           <wp:anchor behindDoc="0" distT="0" distB="0" distL="0" distR="0" simplePos="0" locked="0" layoutInCell="0" allowOverlap="1" relativeHeight="5">
             <wp:simplePos x="0" y="0"/>
@@ -9423,10 +9360,6 @@
         <w:t xml:space="preserve"> </w:t>
       </w:r>
       <w:r>
-        <w:rPr>
-          <w:sz w:val="26"/>
-          <w:szCs w:val="26"/>
-        </w:rPr>
         <w:drawing>
           <wp:anchor behindDoc="0" distT="0" distB="0" distL="0" distR="0" simplePos="0" locked="0" layoutInCell="0" allowOverlap="1" relativeHeight="6">
             <wp:simplePos x="0" y="0"/>
@@ -10447,10 +10380,7 @@
         </w:rPr>
       </w:pPr>
       <w:r>
-        <w:rPr>
-          <w:sz w:val="26"/>
-          <w:szCs w:val="26"/>
-        </w:rPr>
+        <w:rPr/>
       </w:r>
     </w:p>
     <w:sectPr>
@@ -10609,7 +10539,6 @@
     </w:rPrDefault>
     <w:pPrDefault>
       <w:pPr>
-        <w:widowControl/>
         <w:suppressAutoHyphens w:val="true"/>
       </w:pPr>
     </w:pPrDefault>
@@ -10619,10 +10548,11 @@
     <w:qFormat/>
     <w:pPr>
       <w:widowControl/>
-      <w:kinsoku w:val="true"/>
-      <w:overflowPunct w:val="true"/>
-      <w:autoSpaceDE w:val="true"/>
+      <w:suppressAutoHyphens w:val="true"/>
+      <w:overflowPunct w:val="false"/>
       <w:bidi w:val="0"/>
+      <w:spacing w:before="0" w:after="0"/>
+      <w:jc w:val="left"/>
     </w:pPr>
     <w:rPr>
       <w:rFonts w:ascii="Liberation Serif" w:hAnsi="Liberation Serif" w:eastAsia="Noto Serif CJK SC" w:cs="Lohit Devanagari"/>
@@ -10773,9 +10703,10 @@
       <w:szCs w:val="32"/>
     </w:rPr>
   </w:style>
-  <w:style w:type="paragraph" w:styleId="ContentsHeading">
+  <w:style w:type="paragraph" w:styleId="TOAHeading">
     <w:name w:val="TOA Heading"/>
     <w:basedOn w:val="IndexHeading"/>
+    <w:qFormat/>
     <w:pPr>
       <w:suppressLineNumbers/>
       <w:ind w:left="0" w:right="0" w:hanging="0"/>

</xml_diff>

<commit_message>
edit on git in practice
</commit_message>
<xml_diff>
--- a/Git-Git in practice.docx
+++ b/Git-Git in practice.docx
@@ -9819,6 +9819,26 @@
           <w:sz w:val="26"/>
           <w:szCs w:val="26"/>
         </w:rPr>
+        <w:tab/>
+        <w:t>-Xóa 1 branch: git branch -d &lt;branch_name&gt;</w:t>
+      </w:r>
+    </w:p>
+    <w:p>
+      <w:pPr>
+        <w:pStyle w:val="Normal"/>
+        <w:bidi w:val="0"/>
+        <w:jc w:val="left"/>
+        <w:rPr>
+          <w:rFonts w:ascii="Liberation Serif" w:hAnsi="Liberation Serif"/>
+          <w:sz w:val="26"/>
+          <w:szCs w:val="26"/>
+        </w:rPr>
+      </w:pPr>
+      <w:r>
+        <w:rPr>
+          <w:sz w:val="26"/>
+          <w:szCs w:val="26"/>
+        </w:rPr>
       </w:r>
     </w:p>
     <w:p>
@@ -10549,7 +10569,7 @@
     <w:pPr>
       <w:widowControl/>
       <w:suppressAutoHyphens w:val="true"/>
-      <w:overflowPunct w:val="false"/>
+      <w:overflowPunct w:val="true"/>
       <w:bidi w:val="0"/>
       <w:spacing w:before="0" w:after="0"/>
       <w:jc w:val="left"/>

</xml_diff>

<commit_message>
commit all before checkout
</commit_message>
<xml_diff>
--- a/Git-Git in practice.docx
+++ b/Git-Git in practice.docx
@@ -1035,8 +1035,6 @@
     <w:p>
       <w:pPr>
         <w:pStyle w:val="Heading1"/>
-        <w:bidi w:val="0"/>
-        <w:jc w:val="left"/>
         <w:rPr>
           <w:rFonts w:ascii="Liberation Serif" w:hAnsi="Liberation Serif"/>
           <w:sz w:val="26"/>
@@ -1046,11 +1044,7 @@
       <w:bookmarkStart w:id="0" w:name="__RefHeading___Toc28963_421221053"/>
       <w:bookmarkEnd w:id="0"/>
       <w:r>
-        <w:rPr>
-          <w:rFonts w:ascii="Liberation Serif" w:hAnsi="Liberation Serif"/>
-          <w:sz w:val="26"/>
-          <w:szCs w:val="26"/>
-        </w:rPr>
+        <w:rPr/>
         <w:t xml:space="preserve">Setting up a repository </w:t>
       </w:r>
     </w:p>
@@ -1802,7 +1796,10 @@
         </w:rPr>
       </w:pPr>
       <w:r>
-        <w:rPr/>
+        <w:rPr>
+          <w:sz w:val="26"/>
+          <w:szCs w:val="26"/>
+        </w:rPr>
       </w:r>
     </w:p>
     <w:p>
@@ -2408,8 +2405,6 @@
     <w:p>
       <w:pPr>
         <w:pStyle w:val="Heading1"/>
-        <w:bidi w:val="0"/>
-        <w:jc w:val="left"/>
         <w:rPr>
           <w:rFonts w:ascii="Liberation Serif" w:hAnsi="Liberation Serif"/>
           <w:sz w:val="26"/>
@@ -2419,11 +2414,7 @@
       <w:bookmarkStart w:id="9" w:name="__RefHeading___Toc69921_3670047285"/>
       <w:bookmarkEnd w:id="9"/>
       <w:r>
-        <w:rPr>
-          <w:rFonts w:ascii="Liberation Serif" w:hAnsi="Liberation Serif"/>
-          <w:sz w:val="26"/>
-          <w:szCs w:val="26"/>
-        </w:rPr>
+        <w:rPr/>
         <w:t>Saving changes</w:t>
       </w:r>
     </w:p>
@@ -5876,22 +5867,28 @@
         </w:rPr>
       </w:pPr>
       <w:r>
-        <w:rPr/>
-      </w:r>
-    </w:p>
-    <w:p>
-      <w:pPr>
-        <w:pStyle w:val="TextBody"/>
-        <w:bidi w:val="0"/>
-        <w:jc w:val="left"/>
-        <w:rPr>
-          <w:rFonts w:ascii="Liberation Serif" w:hAnsi="Liberation Serif"/>
-          <w:sz w:val="26"/>
-          <w:szCs w:val="26"/>
-        </w:rPr>
-      </w:pPr>
-      <w:r>
-        <w:rPr/>
+        <w:rPr>
+          <w:sz w:val="26"/>
+          <w:szCs w:val="26"/>
+        </w:rPr>
+      </w:r>
+    </w:p>
+    <w:p>
+      <w:pPr>
+        <w:pStyle w:val="TextBody"/>
+        <w:bidi w:val="0"/>
+        <w:jc w:val="left"/>
+        <w:rPr>
+          <w:rFonts w:ascii="Liberation Serif" w:hAnsi="Liberation Serif"/>
+          <w:sz w:val="26"/>
+          <w:szCs w:val="26"/>
+        </w:rPr>
+      </w:pPr>
+      <w:r>
+        <w:rPr>
+          <w:sz w:val="26"/>
+          <w:szCs w:val="26"/>
+        </w:rPr>
         <w:drawing>
           <wp:anchor behindDoc="0" distT="0" distB="0" distL="0" distR="0" simplePos="0" locked="0" layoutInCell="0" allowOverlap="1" relativeHeight="8">
             <wp:simplePos x="0" y="0"/>
@@ -6883,14 +6880,7 @@
         </w:rPr>
         <w:tab/>
         <w:tab/>
-        <w:t>git branch &lt;tên_branch</w:t>
-      </w:r>
-      <w:r>
-        <w:rPr>
-          <w:sz w:val="26"/>
-          <w:szCs w:val="26"/>
-        </w:rPr>
-        <w:t>&gt;</w:t>
+        <w:t>git branch &lt;tên_branch&gt;</w:t>
       </w:r>
     </w:p>
     <w:p>
@@ -6994,14 +6984,7 @@
         </w:rPr>
         <w:tab/>
         <w:tab/>
-        <w:t>git checkout &lt;tên_branch</w:t>
-      </w:r>
-      <w:r>
-        <w:rPr>
-          <w:sz w:val="26"/>
-          <w:szCs w:val="26"/>
-        </w:rPr>
-        <w:t>&gt;</w:t>
+        <w:t>git checkout &lt;tên_branch&gt;</w:t>
       </w:r>
     </w:p>
     <w:p>
@@ -7396,8 +7379,6 @@
     <w:p>
       <w:pPr>
         <w:pStyle w:val="Heading1"/>
-        <w:bidi w:val="0"/>
-        <w:jc w:val="left"/>
         <w:rPr>
           <w:rFonts w:ascii="Liberation Serif" w:hAnsi="Liberation Serif"/>
           <w:sz w:val="26"/>
@@ -7407,12 +7388,72 @@
       <w:bookmarkStart w:id="34" w:name="__RefHeading___Toc29492_421221053"/>
       <w:bookmarkEnd w:id="34"/>
       <w:r>
-        <w:rPr>
-          <w:rFonts w:ascii="Liberation Serif" w:hAnsi="Liberation Serif"/>
-          <w:sz w:val="26"/>
-          <w:szCs w:val="26"/>
-        </w:rPr>
+        <w:rPr/>
         <w:t>Working with Remotes</w:t>
+      </w:r>
+    </w:p>
+    <w:p>
+      <w:pPr>
+        <w:pStyle w:val="Heading2"/>
+        <w:bidi w:val="0"/>
+        <w:jc w:val="left"/>
+        <w:rPr>
+          <w:rFonts w:ascii="Liberation Serif" w:hAnsi="Liberation Serif"/>
+          <w:sz w:val="26"/>
+          <w:szCs w:val="26"/>
+        </w:rPr>
+      </w:pPr>
+      <w:r>
+        <w:rPr>
+          <w:rFonts w:ascii="Liberation Serif" w:hAnsi="Liberation Serif"/>
+          <w:sz w:val="26"/>
+          <w:szCs w:val="26"/>
+        </w:rPr>
+        <w:t xml:space="preserve">Remote word </w:t>
+      </w:r>
+    </w:p>
+    <w:p>
+      <w:pPr>
+        <w:pStyle w:val="TextBody"/>
+        <w:bidi w:val="0"/>
+        <w:jc w:val="left"/>
+        <w:rPr>
+          <w:rFonts w:ascii="Liberation Serif" w:hAnsi="Liberation Serif"/>
+          <w:sz w:val="26"/>
+          <w:szCs w:val="26"/>
+        </w:rPr>
+      </w:pPr>
+      <w:r>
+        <w:rPr>
+          <w:sz w:val="26"/>
+          <w:szCs w:val="26"/>
+        </w:rPr>
+        <w:tab/>
+        <w:t xml:space="preserve">+Thường chỉ repo nằm trên web nhưng cũng có thể là 1 repo khác trên cùng local </w:t>
+        <w:tab/>
+        <w:t>machine</w:t>
+      </w:r>
+    </w:p>
+    <w:p>
+      <w:pPr>
+        <w:pStyle w:val="TextBody"/>
+        <w:bidi w:val="0"/>
+        <w:jc w:val="left"/>
+        <w:rPr>
+          <w:rFonts w:ascii="Liberation Serif" w:hAnsi="Liberation Serif"/>
+          <w:sz w:val="26"/>
+          <w:szCs w:val="26"/>
+        </w:rPr>
+      </w:pPr>
+      <w:r>
+        <w:rPr>
+          <w:sz w:val="26"/>
+          <w:szCs w:val="26"/>
+        </w:rPr>
+        <w:tab/>
+        <w:t xml:space="preserve">+Cách hiểu đúng nhất của từ remote là “khác” --&gt; remote repo là repo khác mà mình </w:t>
+        <w:tab/>
+        <w:t>clone về và những thay đổi của mình, mình muốn link với remote repo  đó</w:t>
       </w:r>
     </w:p>
     <w:p>
@@ -7434,7 +7475,7 @@
           <w:sz w:val="26"/>
           <w:szCs w:val="26"/>
         </w:rPr>
-        <w:t>Default name for a remote</w:t>
+        <w:t>Default name for a remote/ Git remote command</w:t>
       </w:r>
     </w:p>
     <w:p>
@@ -7498,7 +7539,9 @@
         <w:tab/>
         <w:t xml:space="preserve">connect thêm 1 remote repo nữa, ta có thể xem lại các remote repo được connect </w:t>
         <w:tab/>
-        <w:t>đến local repo như sau:</w:t>
+        <w:t xml:space="preserve">đến </w:t>
+        <w:tab/>
+        <w:t>local repo như sau:</w:t>
       </w:r>
     </w:p>
     <w:p>
@@ -7578,6 +7621,166 @@
           <w:szCs w:val="26"/>
         </w:rPr>
       </w:pPr>
+      <w:r>
+        <w:rPr>
+          <w:rFonts w:ascii="Liberation Serif" w:hAnsi="Liberation Serif"/>
+          <w:sz w:val="26"/>
+          <w:szCs w:val="26"/>
+        </w:rPr>
+        <w:tab/>
+      </w:r>
+      <w:r>
+        <w:rPr>
+          <w:rFonts w:ascii="Liberation Serif" w:hAnsi="Liberation Serif"/>
+          <w:b w:val="false"/>
+          <w:bCs w:val="false"/>
+          <w:sz w:val="26"/>
+          <w:szCs w:val="26"/>
+        </w:rPr>
+        <w:t xml:space="preserve">+Ta có thể pull từ nhiều repo về cùng 1 repo trên local và có thể xin phép để push lên </w:t>
+        <w:tab/>
+        <w:t>các repo đó.</w:t>
+      </w:r>
+    </w:p>
+    <w:p>
+      <w:pPr>
+        <w:pStyle w:val="TextBody"/>
+        <w:bidi w:val="0"/>
+        <w:jc w:val="left"/>
+        <w:rPr>
+          <w:rFonts w:ascii="Liberation Serif" w:hAnsi="Liberation Serif"/>
+          <w:sz w:val="26"/>
+          <w:szCs w:val="26"/>
+        </w:rPr>
+      </w:pPr>
+      <w:r>
+        <w:rPr>
+          <w:b w:val="false"/>
+          <w:bCs w:val="false"/>
+          <w:sz w:val="26"/>
+          <w:szCs w:val="26"/>
+        </w:rPr>
+        <w:tab/>
+        <w:t>+Trong screenshot trên, ta đã add một repo khác, cú pháp là:</w:t>
+      </w:r>
+    </w:p>
+    <w:p>
+      <w:pPr>
+        <w:pStyle w:val="TextBody"/>
+        <w:bidi w:val="0"/>
+        <w:jc w:val="left"/>
+        <w:rPr>
+          <w:rFonts w:ascii="Liberation Serif" w:hAnsi="Liberation Serif"/>
+          <w:sz w:val="26"/>
+          <w:szCs w:val="26"/>
+        </w:rPr>
+      </w:pPr>
+      <w:r>
+        <w:rPr>
+          <w:b w:val="false"/>
+          <w:bCs w:val="false"/>
+          <w:sz w:val="26"/>
+          <w:szCs w:val="26"/>
+        </w:rPr>
+        <w:tab/>
+        <w:tab/>
+        <w:t>git remote add &lt;shortname&gt; &lt;url&gt;</w:t>
+      </w:r>
+    </w:p>
+    <w:p>
+      <w:pPr>
+        <w:pStyle w:val="TextBody"/>
+        <w:bidi w:val="0"/>
+        <w:jc w:val="left"/>
+        <w:rPr>
+          <w:rFonts w:ascii="Liberation Serif" w:hAnsi="Liberation Serif"/>
+          <w:sz w:val="26"/>
+          <w:szCs w:val="26"/>
+        </w:rPr>
+      </w:pPr>
+      <w:r>
+        <w:rPr>
+          <w:b w:val="false"/>
+          <w:bCs w:val="false"/>
+          <w:sz w:val="26"/>
+          <w:szCs w:val="26"/>
+        </w:rPr>
+        <w:tab/>
+        <w:t xml:space="preserve">Sau lệnh này, ta có thể dùng tên nionpred thay cho url dài dòng. Ngoài ra, ta có thể dùng </w:t>
+        <w:tab/>
+        <w:t>lệnh fetch để lấy về những thông tin trên niopred có mà ta ko có:</w:t>
+      </w:r>
+    </w:p>
+    <w:p>
+      <w:pPr>
+        <w:pStyle w:val="TextBody"/>
+        <w:bidi w:val="0"/>
+        <w:jc w:val="left"/>
+        <w:rPr>
+          <w:rFonts w:ascii="Liberation Serif" w:hAnsi="Liberation Serif"/>
+          <w:sz w:val="26"/>
+          <w:szCs w:val="26"/>
+        </w:rPr>
+      </w:pPr>
+      <w:r>
+        <w:rPr>
+          <w:b w:val="false"/>
+          <w:bCs w:val="false"/>
+          <w:sz w:val="26"/>
+          <w:szCs w:val="26"/>
+        </w:rPr>
+        <w:tab/>
+        <w:tab/>
+        <w:t>git fetch nionpred</w:t>
+      </w:r>
+    </w:p>
+    <w:p>
+      <w:pPr>
+        <w:pStyle w:val="TextBody"/>
+        <w:bidi w:val="0"/>
+        <w:jc w:val="left"/>
+        <w:rPr>
+          <w:rFonts w:ascii="Liberation Serif" w:hAnsi="Liberation Serif"/>
+          <w:sz w:val="26"/>
+          <w:szCs w:val="26"/>
+        </w:rPr>
+      </w:pPr>
+      <w:r>
+        <w:rPr>
+          <w:b w:val="false"/>
+          <w:bCs w:val="false"/>
+          <w:sz w:val="26"/>
+          <w:szCs w:val="26"/>
+        </w:rPr>
+        <w:t xml:space="preserve"> </w:t>
+      </w:r>
+    </w:p>
+    <w:p>
+      <w:pPr>
+        <w:pStyle w:val="TextBody"/>
+        <w:bidi w:val="0"/>
+        <w:jc w:val="left"/>
+        <w:rPr>
+          <w:rFonts w:ascii="Liberation Serif" w:hAnsi="Liberation Serif"/>
+          <w:sz w:val="26"/>
+          <w:szCs w:val="26"/>
+        </w:rPr>
+      </w:pPr>
+      <w:r>
+        <w:rPr/>
+      </w:r>
+    </w:p>
+    <w:p>
+      <w:pPr>
+        <w:pStyle w:val="Heading2"/>
+        <w:bidi w:val="0"/>
+        <w:jc w:val="left"/>
+        <w:rPr>
+          <w:rFonts w:ascii="Liberation Serif" w:hAnsi="Liberation Serif"/>
+          <w:sz w:val="26"/>
+          <w:szCs w:val="26"/>
+        </w:rPr>
+      </w:pPr>
       <w:bookmarkStart w:id="36" w:name="__RefHeading___Toc29500_421221053"/>
       <w:bookmarkEnd w:id="36"/>
       <w:r>
@@ -7830,7 +8033,11 @@
         </w:rPr>
       </w:pPr>
       <w:r>
-        <w:rPr/>
+        <w:rPr>
+          <w:rFonts w:ascii="Liberation Serif" w:hAnsi="Liberation Serif"/>
+          <w:sz w:val="26"/>
+          <w:szCs w:val="26"/>
+        </w:rPr>
       </w:r>
     </w:p>
     <w:p>
@@ -8176,7 +8383,7 @@
     <w:pPr>
       <w:widowControl/>
       <w:suppressAutoHyphens w:val="true"/>
-      <w:overflowPunct w:val="true"/>
+      <w:overflowPunct w:val="false"/>
       <w:bidi w:val="0"/>
       <w:spacing w:before="0" w:after="0"/>
       <w:jc w:val="left"/>

</xml_diff>